<commit_message>
Creation of results tables and figures
</commit_message>
<xml_diff>
--- a/FSL2tables.docx
+++ b/FSL2tables.docx
@@ -7,7 +7,7 @@
         <w:pStyle w:val="Title"/>
       </w:pPr>
       <w:r>
-        <w:t xml:space="preserve">VMM</w:t>
+        <w:t xml:space="preserve">S3:</w:t>
       </w:r>
       <w:r>
         <w:t xml:space="preserve"> </w:t>
@@ -19,7 +19,31 @@
         <w:t xml:space="preserve"> </w:t>
       </w:r>
       <w:r>
+        <w:t xml:space="preserve">output</w:t>
+      </w:r>
+      <w:r>
+        <w:t xml:space="preserve"> </w:t>
+      </w:r>
+      <w:r>
+        <w:t xml:space="preserve">to</w:t>
+      </w:r>
+      <w:r>
+        <w:t xml:space="preserve"> </w:t>
+      </w:r>
+      <w:r>
         <w:t xml:space="preserve">tables</w:t>
+      </w:r>
+      <w:r>
+        <w:t xml:space="preserve"> </w:t>
+      </w:r>
+      <w:r>
+        <w:t xml:space="preserve">and</w:t>
+      </w:r>
+      <w:r>
+        <w:t xml:space="preserve"> </w:t>
+      </w:r>
+      <w:r>
+        <w:t xml:space="preserve">plots</w:t>
       </w:r>
     </w:p>
     <w:p>
@@ -50,7 +74,33 @@
         <w:t xml:space="preserve">2025-02-03</w:t>
       </w:r>
     </w:p>
-    <w:bookmarkStart w:id="20" w:name="combine-fsl-output"/>
+    <w:bookmarkStart w:id="20" w:name="regions-of-interest"/>
+    <w:p>
+      <w:pPr>
+        <w:pStyle w:val="Heading2"/>
+      </w:pPr>
+      <w:r>
+        <w:t xml:space="preserve">Regions of interest</w:t>
+      </w:r>
+    </w:p>
+    <w:p>
+      <w:pPr>
+        <w:pStyle w:val="FirstParagraph"/>
+      </w:pPr>
+      <w:r>
+        <w:t xml:space="preserve">We created two masks containing regions of interest, one only containing the bilateral fusiform gyrus, the other additionally containing the following regions: ACC_pre_L, ACC_pre_R, ACC_sub_L, ACC_sub_R, ACC_sup_L, ACC_sup_R, Amygdala_L, Amygdala_R, Insula_L, Insula_R, Precuneus_L, Precuneus_R, SupraMarginal_R and Temporal_Rup_R. All regions were extracted from the AAL3 atlas.</w:t>
+      </w:r>
+    </w:p>
+    <w:p>
+      <w:pPr>
+        <w:pStyle w:val="BodyText"/>
+      </w:pPr>
+      <w:r>
+        <w:t xml:space="preserve">The ROI mask only containing the fusiform gyri was used to assess the colour prediction errors in the comparison group, as well as group differences in neural correlates of colour prediction errors. The other ROI mask was used to evaluate all other hypotheses, including emotion prediction error and prediction strength in the comparison group as well as the pooled sample and group differences in neural correlates of emotion prediction errors.</w:t>
+      </w:r>
+    </w:p>
+    <w:bookmarkEnd w:id="20"/>
+    <w:bookmarkStart w:id="21" w:name="combine-fsl-output"/>
     <w:p>
       <w:pPr>
         <w:pStyle w:val="Heading2"/>
@@ -1618,8 +1668,8 @@
         <w:t xml:space="preserve">}</w:t>
       </w:r>
     </w:p>
-    <w:bookmarkEnd w:id="20"/>
-    <w:bookmarkStart w:id="21" w:name="hypothesis-guided-roi-analysis"/>
+    <w:bookmarkEnd w:id="21"/>
+    <w:bookmarkStart w:id="22" w:name="hypothesis-guided-roi-analysis"/>
     <w:p>
       <w:pPr>
         <w:pStyle w:val="Heading2"/>
@@ -9013,8 +9063,8 @@
         </w:tc>
       </w:tr>
     </w:tbl>
-    <w:bookmarkEnd w:id="21"/>
-    <w:bookmarkStart w:id="25" w:name="plotting"/>
+    <w:bookmarkEnd w:id="22"/>
+    <w:bookmarkStart w:id="26" w:name="plotting"/>
     <w:p>
       <w:pPr>
         <w:pStyle w:val="Heading2"/>
@@ -9426,7 +9476,7 @@
         <w:rPr>
           <w:rStyle w:val="AttributeTok"/>
         </w:rPr>
-        <w:t xml:space="preserve">PE colour-rFG</w:t>
+        <w:t xml:space="preserve">colour PE-rFG</w:t>
       </w:r>
       <w:r>
         <w:rPr>
@@ -9519,7 +9569,7 @@
         <w:rPr>
           <w:rStyle w:val="AttributeTok"/>
         </w:rPr>
-        <w:t xml:space="preserve">PE colour-rSTS</w:t>
+        <w:t xml:space="preserve">colour PE-rSTS</w:t>
       </w:r>
       <w:r>
         <w:rPr>
@@ -9612,7 +9662,7 @@
         <w:rPr>
           <w:rStyle w:val="AttributeTok"/>
         </w:rPr>
-        <w:t xml:space="preserve">PE colour-rINS</w:t>
+        <w:t xml:space="preserve">colour PE-rINS</w:t>
       </w:r>
       <w:r>
         <w:rPr>
@@ -9705,7 +9755,7 @@
         <w:rPr>
           <w:rStyle w:val="AttributeTok"/>
         </w:rPr>
-        <w:t xml:space="preserve">PE colour-rACC</w:t>
+        <w:t xml:space="preserve">colour PE-rACC</w:t>
       </w:r>
       <w:r>
         <w:rPr>
@@ -9813,7 +9863,7 @@
         <w:rPr>
           <w:rStyle w:val="AttributeTok"/>
         </w:rPr>
-        <w:t xml:space="preserve">PS colour-rINS</w:t>
+        <w:t xml:space="preserve">colour PS-rINS</w:t>
       </w:r>
       <w:r>
         <w:rPr>
@@ -9906,7 +9956,7 @@
         <w:rPr>
           <w:rStyle w:val="AttributeTok"/>
         </w:rPr>
-        <w:t xml:space="preserve">PS colour-lINS</w:t>
+        <w:t xml:space="preserve">colour PS-lINS</w:t>
       </w:r>
       <w:r>
         <w:rPr>
@@ -9999,7 +10049,7 @@
         <w:rPr>
           <w:rStyle w:val="AttributeTok"/>
         </w:rPr>
-        <w:t xml:space="preserve">PS colour-rACC</w:t>
+        <w:t xml:space="preserve">colour PS-rACC</w:t>
       </w:r>
       <w:r>
         <w:rPr>
@@ -10092,7 +10142,7 @@
         <w:rPr>
           <w:rStyle w:val="AttributeTok"/>
         </w:rPr>
-        <w:t xml:space="preserve">PS colour-rSMG</w:t>
+        <w:t xml:space="preserve">colour PS-rSMG</w:t>
       </w:r>
       <w:r>
         <w:rPr>
@@ -10185,7 +10235,7 @@
         <w:rPr>
           <w:rStyle w:val="AttributeTok"/>
         </w:rPr>
-        <w:t xml:space="preserve">PS colour-PRC</w:t>
+        <w:t xml:space="preserve">colour PS-PRC</w:t>
       </w:r>
       <w:r>
         <w:rPr>
@@ -10293,7 +10343,7 @@
         <w:rPr>
           <w:rStyle w:val="AttributeTok"/>
         </w:rPr>
-        <w:t xml:space="preserve">PS emotion-rPRC</w:t>
+        <w:t xml:space="preserve">emotion PS-rPRC</w:t>
       </w:r>
       <w:r>
         <w:rPr>
@@ -10386,7 +10436,7 @@
         <w:rPr>
           <w:rStyle w:val="AttributeTok"/>
         </w:rPr>
-        <w:t xml:space="preserve">PS emotion-rFG</w:t>
+        <w:t xml:space="preserve">emotion PS-rFG</w:t>
       </w:r>
       <w:r>
         <w:rPr>
@@ -10479,7 +10529,7 @@
         <w:rPr>
           <w:rStyle w:val="AttributeTok"/>
         </w:rPr>
-        <w:t xml:space="preserve">PS emotion-lFG</w:t>
+        <w:t xml:space="preserve">emotion PS-lFG</w:t>
       </w:r>
       <w:r>
         <w:rPr>
@@ -10587,7 +10637,7 @@
         <w:rPr>
           <w:rStyle w:val="AttributeTok"/>
         </w:rPr>
-        <w:t xml:space="preserve">adaptation-rFG</w:t>
+        <w:t xml:space="preserve">RS-rFG</w:t>
       </w:r>
       <w:r>
         <w:rPr>
@@ -12358,18 +12408,18 @@
           <wp:inline>
             <wp:extent cx="4620126" cy="3696101"/>
             <wp:effectExtent b="0" l="0" r="0" t="0"/>
-            <wp:docPr descr="" title="" id="23" name="Picture"/>
+            <wp:docPr descr="" title="" id="24" name="Picture"/>
             <a:graphic>
               <a:graphicData uri="http://schemas.openxmlformats.org/drawingml/2006/picture">
                 <pic:pic>
                   <pic:nvPicPr>
-                    <pic:cNvPr descr="FSL2tables_files/figure-docx/plot-1.png" id="24" name="Picture"/>
+                    <pic:cNvPr descr="FSL2tables_files/figure-docx/plot-1.png" id="25" name="Picture"/>
                     <pic:cNvPicPr>
                       <a:picLocks noChangeArrowheads="1" noChangeAspect="1"/>
                     </pic:cNvPicPr>
                   </pic:nvPicPr>
                   <pic:blipFill>
-                    <a:blip r:embed="rId22"/>
+                    <a:blip r:embed="rId23"/>
                     <a:stretch>
                       <a:fillRect/>
                     </a:stretch>
@@ -12530,7 +12580,7 @@
         <w:t xml:space="preserve">)</w:t>
       </w:r>
     </w:p>
-    <w:bookmarkEnd w:id="25"/>
+    <w:bookmarkEnd w:id="26"/>
     <w:sectPr/>
   </w:body>
 </w:document>

</xml_diff>